<commit_message>
Updated for DockerTollbox 1.9.1f
</commit_message>
<xml_diff>
--- a/.assets/Tetra-Spark-Training.docx
+++ b/.assets/Tetra-Spark-Training.docx
@@ -34,13 +34,91 @@
         <w:t xml:space="preserve"> evening Meetup introduction to Spark.  The company that provide the presentation provided a Vagrant VM that no one could get to run.  So I setup a Docker file to build the basic demo.  </w:t>
       </w:r>
     </w:p>
+    <w:p>
+      <w:pPr>
+        <w:pStyle w:val="Heading1"/>
+      </w:pPr>
+      <w:r>
+        <w:t>Prerequisites</w:t>
+      </w:r>
+    </w:p>
+    <w:p>
+      <w:pPr>
+        <w:spacing w:after="0"/>
+      </w:pPr>
+      <w:r>
+        <w:t>Install</w:t>
+      </w:r>
+      <w:r>
+        <w:t>ed</w:t>
+      </w:r>
+      <w:r>
+        <w:t xml:space="preserve">  </w:t>
+      </w:r>
+      <w:r>
+        <w:t>DockerToolbox-1.9.1f for Windows</w:t>
+      </w:r>
+    </w:p>
+    <w:p>
+      <w:pPr>
+        <w:spacing w:after="0"/>
+      </w:pPr>
+      <w:r>
+        <w:t>https://github.com/docker/toolbox/releases</w:t>
+      </w:r>
+    </w:p>
+    <w:p>
+      <w:pPr>
+        <w:spacing w:after="0"/>
+      </w:pPr>
+    </w:p>
+    <w:p>
+      <w:pPr>
+        <w:spacing w:after="0"/>
+      </w:pPr>
+      <w:r>
+        <w:t>Note: DockerToolbox-1.9.1f for Windows contains boot2docker.iso v1.9.1 but has a bug which will keep java from being installed.  You need to download the v1.9.0.</w:t>
+      </w:r>
+    </w:p>
+    <w:p>
+      <w:pPr>
+        <w:spacing w:after="0"/>
+      </w:pPr>
+    </w:p>
+    <w:p>
+      <w:pPr>
+        <w:spacing w:after="0"/>
+      </w:pPr>
+      <w:r>
+        <w:t>boot2docker.iso</w:t>
+      </w:r>
+      <w:r>
+        <w:t xml:space="preserve"> v1.9.0</w:t>
+      </w:r>
+    </w:p>
+    <w:p>
+      <w:pPr>
+        <w:spacing w:after="0"/>
+      </w:pPr>
+      <w:r>
+        <w:t>https://github.com/boot2docker/boot2docker/releases</w:t>
+      </w:r>
+    </w:p>
     <w:p/>
     <w:p>
       <w:pPr>
         <w:pStyle w:val="Heading1"/>
       </w:pPr>
       <w:r>
-        <w:t xml:space="preserve">Download tetra-spark-training.tar.gz </w:t>
+        <w:t>Download tetra-spark-</w:t>
+      </w:r>
+      <w:proofErr w:type="spellStart"/>
+      <w:r>
+        <w:t>training.tar.gz</w:t>
+      </w:r>
+      <w:proofErr w:type="spellEnd"/>
+      <w:r>
+        <w:t xml:space="preserve"> </w:t>
       </w:r>
     </w:p>
     <w:p>
@@ -109,37 +187,37 @@
         <w:t>docker run -it tetra-spark-training bash</w:t>
       </w:r>
     </w:p>
+    <w:p>
+      <w:pPr>
+        <w:pStyle w:val="Heading1"/>
+      </w:pPr>
+      <w:r>
+        <w:t>Running the Tetra Spark Training Demo "inside the container"</w:t>
+      </w:r>
+    </w:p>
+    <w:p>
+      <w:pPr>
+        <w:spacing w:after="0"/>
+      </w:pPr>
+      <w:r>
+        <w:t>cd /tetra-spark-training</w:t>
+      </w:r>
+    </w:p>
+    <w:p>
+      <w:pPr>
+        <w:spacing w:after="0"/>
+      </w:pPr>
+      <w:r>
+        <w:t>./spark.sh</w:t>
+      </w:r>
+    </w:p>
     <w:p/>
     <w:p>
       <w:pPr>
         <w:pStyle w:val="Heading1"/>
       </w:pPr>
       <w:r>
-        <w:t>Running the Tetra Spark Training Demo "inside the container"</w:t>
-      </w:r>
-    </w:p>
-    <w:p>
-      <w:pPr>
-        <w:spacing w:after="0"/>
-      </w:pPr>
-      <w:r>
-        <w:t>cd /tetra-spark-training</w:t>
-      </w:r>
-    </w:p>
-    <w:p>
-      <w:pPr>
-        <w:spacing w:after="0"/>
-      </w:pPr>
-      <w:r>
-        <w:t>./spark.sh</w:t>
-      </w:r>
-    </w:p>
-    <w:p/>
-    <w:p>
-      <w:pPr>
-        <w:pStyle w:val="Heading1"/>
-      </w:pPr>
-      <w:r>
+        <w:lastRenderedPageBreak/>
         <w:t xml:space="preserve"> </w:t>
       </w:r>
       <w:r>
@@ -185,7 +263,6 @@
         <w:spacing w:after="0"/>
       </w:pPr>
       <w:r>
-        <w:lastRenderedPageBreak/>
         <w:t>import com.uebercomputing.mailrecord._</w:t>
       </w:r>
     </w:p>
@@ -524,6 +601,36 @@
       <w:szCs w:val="28"/>
     </w:rPr>
   </w:style>
+  <w:style w:type="paragraph" w:styleId="DocumentMap">
+    <w:name w:val="Document Map"/>
+    <w:basedOn w:val="Normal"/>
+    <w:link w:val="DocumentMapChar"/>
+    <w:uiPriority w:val="99"/>
+    <w:semiHidden/>
+    <w:unhideWhenUsed/>
+    <w:rsid w:val="005E54BC"/>
+    <w:pPr>
+      <w:spacing w:after="0" w:line="240" w:lineRule="auto"/>
+    </w:pPr>
+    <w:rPr>
+      <w:rFonts w:ascii="Tahoma" w:hAnsi="Tahoma" w:cs="Tahoma"/>
+      <w:sz w:val="16"/>
+      <w:szCs w:val="16"/>
+    </w:rPr>
+  </w:style>
+  <w:style w:type="character" w:customStyle="1" w:styleId="DocumentMapChar">
+    <w:name w:val="Document Map Char"/>
+    <w:basedOn w:val="DefaultParagraphFont"/>
+    <w:link w:val="DocumentMap"/>
+    <w:uiPriority w:val="99"/>
+    <w:semiHidden/>
+    <w:rsid w:val="005E54BC"/>
+    <w:rPr>
+      <w:rFonts w:ascii="Tahoma" w:hAnsi="Tahoma" w:cs="Tahoma"/>
+      <w:sz w:val="16"/>
+      <w:szCs w:val="16"/>
+    </w:rPr>
+  </w:style>
 </w:styles>
 </file>
 

</xml_diff>